<commit_message>
Add initial implementation of mouse movement script using pyautogui
- Created main.py to handle mouse movement with a fail-safe mechanism.
- Added __init__.py to the dto module for package initialization.
- Generated bytecode files for the new Python files.
</commit_message>
<xml_diff>
--- a/documents/Procedures for Validating Signal Detectors_2025_05_20.docx
+++ b/documents/Procedures for Validating Signal Detectors_2025_05_20.docx
@@ -1834,28 +1834,7 @@
     </w:p>
     <w:p>
       <w:r>
-        <w:t xml:space="preserve">Baseline approach counts should be collected in 15-minute intervals by manual observations during the AM Peak </w:t>
-      </w:r>
-      <w:r>
-        <w:t xml:space="preserve">(6:00 am – 9:00 am), </w:t>
-      </w:r>
-      <w:r>
-        <w:t xml:space="preserve">Midday Peak </w:t>
-      </w:r>
-      <w:r>
-        <w:t>(11:00 am – 1:00 pm</w:t>
-      </w:r>
-      <w:r>
-        <w:t xml:space="preserve">), and </w:t>
-      </w:r>
-      <w:r>
-        <w:t>PM Peak (3:00 pm – 6:00 pm)</w:t>
-      </w:r>
-      <w:r>
-        <w:t xml:space="preserve">. A minimum of 300 vehicles should be observed during each peak hour to meet the desired 95% confidence interval. Both entering and exiting traffic should be counted on each approach unless detailed turning movement count data will be collected on all legs of the intersection. In that case the exiting approach volumes can be calculated. The counts should be aggregated to approach and intersection levels. </w:t>
-      </w:r>
-      <w:r>
-        <w:t xml:space="preserve"> </w:t>
+        <w:t xml:space="preserve">Baseline approach counts should be collected in 15-minute intervals by manual observations during the AM Peak (6:00 am – 9:00 am), Midday Peak (11:00 am – 1:00 pm), and PM Peak (3:00 pm – 6:00 pm). A minimum of 300 vehicles should be observed during each peak hour to meet the desired 95% confidence interval. Both entering and exiting traffic should be counted on each approach unless detailed turning movement count data will be collected on all legs of the intersection. In that case the exiting approach volumes can be calculated. The counts should be aggregated to approach and intersection levels.  </w:t>
       </w:r>
     </w:p>
     <w:p>
@@ -1965,13 +1944,7 @@
         <w:t>counts and manual counts. </w:t>
       </w:r>
       <w:r>
-        <w:t xml:space="preserve">Percent Error should be used to determine if the detector is over or under counting. </w:t>
-      </w:r>
-      <w:r>
-        <w:t>If the percentage difference is positive, it indicates that the detector over counts vehicle presence.  If the percentage difference is negative, it indicates that the detector under counts vehicle presence.</w:t>
-      </w:r>
-      <w:r>
-        <w:t xml:space="preserve"> Median Error (Bias) % should be viewed to ensure there is minimal bias with the data, generally less than 3%</w:t>
+        <w:t>Percent Error should be used to determine if the detector is over or under counting. If the percentage difference is positive, it indicates that the detector over counts vehicle presence.  If the percentage difference is negative, it indicates that the detector under counts vehicle presence. Median Error (Bias) % should be viewed to ensure there is minimal bias with the data, generally less than 3%</w:t>
       </w:r>
     </w:p>
     <w:p>
@@ -2266,13 +2239,7 @@
     </w:p>
     <w:p>
       <w:r>
-        <w:t>Based</w:t>
-      </w:r>
-      <w:r>
-        <w:t xml:space="preserve"> on a minimum sample of 100 observations for each movement for one hour it is considered accurate if the MAPE is less than 5% and acceptable if the MAPE is less than 10%</w:t>
-      </w:r>
-      <w:r>
-        <w:t xml:space="preserve"> for each of the three hours in the AM Peak, Midday Peak, and PM Peak.</w:t>
+        <w:t>Based on a minimum sample of 100 observations for each movement for one hour it is considered accurate if the MAPE is less than 5% and acceptable if the MAPE is less than 10% for each of the three hours in the AM Peak, Midday Peak, and PM Peak.</w:t>
       </w:r>
     </w:p>
     <w:p/>

</xml_diff>